<commit_message>
Summer 2019: Adding Summer 2019 pictures. Thinking of using picture modal and side by side pictures
</commit_message>
<xml_diff>
--- a/descriptions/thoughts.docx
+++ b/descriptions/thoughts.docx
@@ -1108,7 +1108,23 @@
           <w:sz w:val="24"/>
           <w:szCs w:val="24"/>
         </w:rPr>
-        <w:t xml:space="preserve">As the weeks went by I knew there was something wrong as I was not feeling my best, but I could not figure out why. It was until the last day of the internship where I had a conversation with a </w:t>
+        <w:t xml:space="preserve">As the weeks went </w:t>
+      </w:r>
+      <w:r>
+        <w:rPr>
+          <w:rFonts w:ascii="Times New Roman" w:hAnsi="Times New Roman" w:cs="Times New Roman"/>
+          <w:sz w:val="24"/>
+          <w:szCs w:val="24"/>
+        </w:rPr>
+        <w:t>by,</w:t>
+      </w:r>
+      <w:r>
+        <w:rPr>
+          <w:rFonts w:ascii="Times New Roman" w:hAnsi="Times New Roman" w:cs="Times New Roman"/>
+          <w:sz w:val="24"/>
+          <w:szCs w:val="24"/>
+        </w:rPr>
+        <w:t xml:space="preserve"> I knew there was something wrong as I was not feeling my best, but I could not figure out why. It was until the last day of the internship where I had a conversation with a </w:t>
       </w:r>
       <w:r>
         <w:rPr>
@@ -1161,6 +1177,8 @@
         </w:rPr>
         <w:t xml:space="preserve"> I will talk about that in the next section: A Deeper Analysis of </w:t>
       </w:r>
+      <w:bookmarkStart w:id="0" w:name="_GoBack"/>
+      <w:bookmarkEnd w:id="0"/>
       <w:r>
         <w:rPr>
           <w:rFonts w:ascii="Times New Roman" w:hAnsi="Times New Roman" w:cs="Times New Roman"/>
@@ -1414,8 +1432,20 @@
           <w:sz w:val="28"/>
           <w:szCs w:val="28"/>
         </w:rPr>
-        <w:t>What Did I learn from this and How am I going to Approach It Next Time</w:t>
-      </w:r>
+        <w:t xml:space="preserve">What Did I learn from this and How am I going to Approach It Next </w:t>
+      </w:r>
+      <w:proofErr w:type="gramStart"/>
+      <w:r>
+        <w:rPr>
+          <w:rFonts w:ascii="Times New Roman" w:hAnsi="Times New Roman" w:cs="Times New Roman"/>
+          <w:b/>
+          <w:bCs/>
+          <w:sz w:val="28"/>
+          <w:szCs w:val="28"/>
+        </w:rPr>
+        <w:t>Time</w:t>
+      </w:r>
+      <w:proofErr w:type="gramEnd"/>
     </w:p>
     <w:p>
       <w:pPr>
@@ -1993,8 +2023,6 @@
         </w:rPr>
         <w:t>Here are some pictures of my adventures in Chicago! (This was my first time in Chicago)</w:t>
       </w:r>
-      <w:bookmarkStart w:id="0" w:name="_GoBack"/>
-      <w:bookmarkEnd w:id="0"/>
       <w:r>
         <w:rPr>
           <w:rFonts w:ascii="Times New Roman" w:hAnsi="Times New Roman" w:cs="Times New Roman"/>

</xml_diff>